<commit_message>
Added image of re-design visualization for question #3
</commit_message>
<xml_diff>
--- a/homework/hw5/HW_5_Readings.docx
+++ b/homework/hw5/HW_5_Readings.docx
@@ -1,6 +1,6 @@
 
 <file path=word/document.xml><?xml version="1.0" encoding="utf-8"?>
-<w:document xmlns:wpc="http://schemas.microsoft.com/office/word/2010/wordprocessingCanvas" xmlns:mo="http://schemas.microsoft.com/office/mac/office/2008/main" xmlns:mc="http://schemas.openxmlformats.org/markup-compatibility/2006" xmlns:mv="urn:schemas-microsoft-com:mac:vml" xmlns:o="urn:schemas-microsoft-com:office:office" xmlns:r="http://schemas.openxmlformats.org/officeDocument/2006/relationships" xmlns:m="http://schemas.openxmlformats.org/officeDocument/2006/math" xmlns:v="urn:schemas-microsoft-com:vml" xmlns:wp14="http://schemas.microsoft.com/office/word/2010/wordprocessingDrawing" xmlns:wp="http://schemas.openxmlformats.org/drawingml/2006/wordprocessingDrawing" xmlns:w10="urn:schemas-microsoft-com:office:word" xmlns:w="http://schemas.openxmlformats.org/wordprocessingml/2006/main" xmlns:w14="http://schemas.microsoft.com/office/word/2010/wordml" xmlns:wpg="http://schemas.microsoft.com/office/word/2010/wordprocessingGroup" xmlns:wpi="http://schemas.microsoft.com/office/word/2010/wordprocessingInk" xmlns:wne="http://schemas.microsoft.com/office/word/2006/wordml" xmlns:wps="http://schemas.microsoft.com/office/word/2010/wordprocessingShape" mc:Ignorable="w14 wp14">
+<w:document xmlns:wpc="http://schemas.microsoft.com/office/word/2010/wordprocessingCanvas" xmlns:mc="http://schemas.openxmlformats.org/markup-compatibility/2006" xmlns:o="urn:schemas-microsoft-com:office:office" xmlns:r="http://schemas.openxmlformats.org/officeDocument/2006/relationships" xmlns:m="http://schemas.openxmlformats.org/officeDocument/2006/math" xmlns:v="urn:schemas-microsoft-com:vml" xmlns:wp14="http://schemas.microsoft.com/office/word/2010/wordprocessingDrawing" xmlns:wp="http://schemas.openxmlformats.org/drawingml/2006/wordprocessingDrawing" xmlns:w10="urn:schemas-microsoft-com:office:word" xmlns:w="http://schemas.openxmlformats.org/wordprocessingml/2006/main" xmlns:w14="http://schemas.microsoft.com/office/word/2010/wordml" xmlns:wpg="http://schemas.microsoft.com/office/word/2010/wordprocessingGroup" xmlns:wpi="http://schemas.microsoft.com/office/word/2010/wordprocessingInk" xmlns:wne="http://schemas.microsoft.com/office/word/2006/wordml" xmlns:wps="http://schemas.microsoft.com/office/word/2010/wordprocessingShape" mc:Ignorable="w14 wp14">
   <w:body>
     <w:p>
       <w:pPr>
@@ -16,6 +16,8 @@
           <w:szCs w:val="22"/>
         </w:rPr>
       </w:pPr>
+      <w:bookmarkStart w:id="0" w:name="_GoBack"/>
+      <w:bookmarkEnd w:id="0"/>
       <w:r>
         <w:rPr>
           <w:rFonts w:asciiTheme="majorHAnsi" w:eastAsia="Times New Roman" w:hAnsiTheme="majorHAnsi" w:cs="Times New Roman"/>
@@ -23,8 +25,9 @@
           <w:sz w:val="22"/>
           <w:szCs w:val="22"/>
         </w:rPr>
-        <w:t xml:space="preserve">According to Bostock et. al., what are the primary advantages of D3? Based on your reading </w:t>
-      </w:r>
+        <w:t xml:space="preserve">According to </w:t>
+      </w:r>
+      <w:proofErr w:type="spellStart"/>
       <w:r>
         <w:rPr>
           <w:rFonts w:asciiTheme="majorHAnsi" w:eastAsia="Times New Roman" w:hAnsiTheme="majorHAnsi" w:cs="Times New Roman"/>
@@ -32,7 +35,86 @@
           <w:sz w:val="22"/>
           <w:szCs w:val="22"/>
         </w:rPr>
-        <w:t>of the article, please provide an example of a type of visualization that would be easier and better implemented in D3 as opposed to HTML5, JSON, and Javascript. Please list the pros and cons of choosing D3 over pure HTML5, JSON and Javascript.</w:t>
+        <w:t>Bostock</w:t>
+      </w:r>
+      <w:proofErr w:type="spellEnd"/>
+      <w:r>
+        <w:rPr>
+          <w:rFonts w:asciiTheme="majorHAnsi" w:eastAsia="Times New Roman" w:hAnsiTheme="majorHAnsi" w:cs="Times New Roman"/>
+          <w:color w:val="000000"/>
+          <w:sz w:val="22"/>
+          <w:szCs w:val="22"/>
+        </w:rPr>
+        <w:t xml:space="preserve"> </w:t>
+      </w:r>
+      <w:proofErr w:type="gramStart"/>
+      <w:r>
+        <w:rPr>
+          <w:rFonts w:asciiTheme="majorHAnsi" w:eastAsia="Times New Roman" w:hAnsiTheme="majorHAnsi" w:cs="Times New Roman"/>
+          <w:color w:val="000000"/>
+          <w:sz w:val="22"/>
+          <w:szCs w:val="22"/>
+        </w:rPr>
+        <w:t>et</w:t>
+      </w:r>
+      <w:proofErr w:type="gramEnd"/>
+      <w:r>
+        <w:rPr>
+          <w:rFonts w:asciiTheme="majorHAnsi" w:eastAsia="Times New Roman" w:hAnsiTheme="majorHAnsi" w:cs="Times New Roman"/>
+          <w:color w:val="000000"/>
+          <w:sz w:val="22"/>
+          <w:szCs w:val="22"/>
+        </w:rPr>
+        <w:t xml:space="preserve">. al., what are the primary advantages of D3? Based on your reading </w:t>
+      </w:r>
+      <w:r>
+        <w:rPr>
+          <w:rFonts w:asciiTheme="majorHAnsi" w:eastAsia="Times New Roman" w:hAnsiTheme="majorHAnsi" w:cs="Times New Roman"/>
+          <w:color w:val="000000"/>
+          <w:sz w:val="22"/>
+          <w:szCs w:val="22"/>
+        </w:rPr>
+        <w:t xml:space="preserve">of the article, please provide an example of a type of visualization that would be easier and better implemented in D3 as opposed to HTML5, JSON, and </w:t>
+      </w:r>
+      <w:proofErr w:type="spellStart"/>
+      <w:r>
+        <w:rPr>
+          <w:rFonts w:asciiTheme="majorHAnsi" w:eastAsia="Times New Roman" w:hAnsiTheme="majorHAnsi" w:cs="Times New Roman"/>
+          <w:color w:val="000000"/>
+          <w:sz w:val="22"/>
+          <w:szCs w:val="22"/>
+        </w:rPr>
+        <w:t>Javascript</w:t>
+      </w:r>
+      <w:proofErr w:type="spellEnd"/>
+      <w:r>
+        <w:rPr>
+          <w:rFonts w:asciiTheme="majorHAnsi" w:eastAsia="Times New Roman" w:hAnsiTheme="majorHAnsi" w:cs="Times New Roman"/>
+          <w:color w:val="000000"/>
+          <w:sz w:val="22"/>
+          <w:szCs w:val="22"/>
+        </w:rPr>
+        <w:t xml:space="preserve">. Please list the pros and cons of choosing D3 over pure HTML5, JSON and </w:t>
+      </w:r>
+      <w:proofErr w:type="spellStart"/>
+      <w:r>
+        <w:rPr>
+          <w:rFonts w:asciiTheme="majorHAnsi" w:eastAsia="Times New Roman" w:hAnsiTheme="majorHAnsi" w:cs="Times New Roman"/>
+          <w:color w:val="000000"/>
+          <w:sz w:val="22"/>
+          <w:szCs w:val="22"/>
+        </w:rPr>
+        <w:t>Javascript</w:t>
+      </w:r>
+      <w:proofErr w:type="spellEnd"/>
+      <w:r>
+        <w:rPr>
+          <w:rFonts w:asciiTheme="majorHAnsi" w:eastAsia="Times New Roman" w:hAnsiTheme="majorHAnsi" w:cs="Times New Roman"/>
+          <w:color w:val="000000"/>
+          <w:sz w:val="22"/>
+          <w:szCs w:val="22"/>
+        </w:rPr>
+        <w:t>.</w:t>
       </w:r>
     </w:p>
     <w:p>
@@ -59,7 +141,79 @@
           <w:sz w:val="22"/>
           <w:szCs w:val="22"/>
         </w:rPr>
-        <w:t xml:space="preserve">According to Bostock et. al. the main advantages of D3 are many.  Compatibility with existing toolsets is the first, followed by the ease of debugging in D3 mostly through the use of immediate evalulation.  Another benefit of D3 is its animation and interactivity performance, though it was found that flash animations did have a higher frame rate with larger data sets.  Many of these advantages are due to D3’s mapping of data attributes to the DOM (Document Object Model) as well as the fact that D3 is a domain specific language, which allows the creators of D3 to focus specifically on the visualization problem space.  D3 also allows for easy transformation of the DOM and its use of native representation (namely SVG) means that the selections are easily retrieved from the document which makes the modification of the document </w:t>
+        <w:t xml:space="preserve">According to </w:t>
+      </w:r>
+      <w:proofErr w:type="spellStart"/>
+      <w:r>
+        <w:rPr>
+          <w:rFonts w:asciiTheme="majorHAnsi" w:eastAsia="Times New Roman" w:hAnsiTheme="majorHAnsi" w:cs="Times New Roman"/>
+          <w:sz w:val="22"/>
+          <w:szCs w:val="22"/>
+        </w:rPr>
+        <w:t>Bostock</w:t>
+      </w:r>
+      <w:proofErr w:type="spellEnd"/>
+      <w:r>
+        <w:rPr>
+          <w:rFonts w:asciiTheme="majorHAnsi" w:eastAsia="Times New Roman" w:hAnsiTheme="majorHAnsi" w:cs="Times New Roman"/>
+          <w:sz w:val="22"/>
+          <w:szCs w:val="22"/>
+        </w:rPr>
+        <w:t xml:space="preserve"> </w:t>
+      </w:r>
+      <w:proofErr w:type="gramStart"/>
+      <w:r>
+        <w:rPr>
+          <w:rFonts w:asciiTheme="majorHAnsi" w:eastAsia="Times New Roman" w:hAnsiTheme="majorHAnsi" w:cs="Times New Roman"/>
+          <w:sz w:val="22"/>
+          <w:szCs w:val="22"/>
+        </w:rPr>
+        <w:t>et</w:t>
+      </w:r>
+      <w:proofErr w:type="gramEnd"/>
+      <w:r>
+        <w:rPr>
+          <w:rFonts w:asciiTheme="majorHAnsi" w:eastAsia="Times New Roman" w:hAnsiTheme="majorHAnsi" w:cs="Times New Roman"/>
+          <w:sz w:val="22"/>
+          <w:szCs w:val="22"/>
+        </w:rPr>
+        <w:t xml:space="preserve">. </w:t>
+      </w:r>
+      <w:proofErr w:type="gramStart"/>
+      <w:r>
+        <w:rPr>
+          <w:rFonts w:asciiTheme="majorHAnsi" w:eastAsia="Times New Roman" w:hAnsiTheme="majorHAnsi" w:cs="Times New Roman"/>
+          <w:sz w:val="22"/>
+          <w:szCs w:val="22"/>
+        </w:rPr>
+        <w:t>al</w:t>
+      </w:r>
+      <w:proofErr w:type="gramEnd"/>
+      <w:r>
+        <w:rPr>
+          <w:rFonts w:asciiTheme="majorHAnsi" w:eastAsia="Times New Roman" w:hAnsiTheme="majorHAnsi" w:cs="Times New Roman"/>
+          <w:sz w:val="22"/>
+          <w:szCs w:val="22"/>
+        </w:rPr>
+        <w:t xml:space="preserve">. the main advantages of D3 are many.  Compatibility with existing toolsets is the first, followed by the ease of debugging in D3 mostly through the use of immediate </w:t>
+      </w:r>
+      <w:proofErr w:type="spellStart"/>
+      <w:r>
+        <w:rPr>
+          <w:rFonts w:asciiTheme="majorHAnsi" w:eastAsia="Times New Roman" w:hAnsiTheme="majorHAnsi" w:cs="Times New Roman"/>
+          <w:sz w:val="22"/>
+          <w:szCs w:val="22"/>
+        </w:rPr>
+        <w:t>evalulation</w:t>
+      </w:r>
+      <w:proofErr w:type="spellEnd"/>
+      <w:r>
+        <w:rPr>
+          <w:rFonts w:asciiTheme="majorHAnsi" w:eastAsia="Times New Roman" w:hAnsiTheme="majorHAnsi" w:cs="Times New Roman"/>
+          <w:sz w:val="22"/>
+          <w:szCs w:val="22"/>
+        </w:rPr>
+        <w:t xml:space="preserve">.  Another benefit of D3 is its animation and interactivity performance, though it was found that flash animations did have a higher frame rate with larger data sets.  Many of these advantages are due to D3’s mapping of data attributes to the DOM (Document Object Model) as well as the fact that D3 is a domain specific language, which allows the creators of D3 to focus specifically on the visualization problem space.  D3 also allows for easy transformation of the DOM and its use of native representation (namely SVG) means that the selections are easily retrieved from the document which makes the modification of the document </w:t>
       </w:r>
       <w:r>
         <w:rPr>
@@ -137,7 +291,47 @@
           <w:sz w:val="22"/>
           <w:szCs w:val="22"/>
         </w:rPr>
-        <w:t>Of the visualization figures presented in Heer et. al., which do you find the most difficult to comprehend? Does the complexity of the figure interfere with the goal of visualization as described in the article? Include a screenshot of the figure you have chosen in your response and use principles that you have learned so far (i.e., from design, perception, and cognition) to justify your choice.  </w:t>
+        <w:t xml:space="preserve">Of the visualization figures presented in </w:t>
+      </w:r>
+      <w:proofErr w:type="spellStart"/>
+      <w:r>
+        <w:rPr>
+          <w:rFonts w:asciiTheme="majorHAnsi" w:eastAsia="Times New Roman" w:hAnsiTheme="majorHAnsi" w:cs="Arial"/>
+          <w:color w:val="000000"/>
+          <w:sz w:val="22"/>
+          <w:szCs w:val="22"/>
+        </w:rPr>
+        <w:t>Heer</w:t>
+      </w:r>
+      <w:proofErr w:type="spellEnd"/>
+      <w:r>
+        <w:rPr>
+          <w:rFonts w:asciiTheme="majorHAnsi" w:eastAsia="Times New Roman" w:hAnsiTheme="majorHAnsi" w:cs="Arial"/>
+          <w:color w:val="000000"/>
+          <w:sz w:val="22"/>
+          <w:szCs w:val="22"/>
+        </w:rPr>
+        <w:t xml:space="preserve"> </w:t>
+      </w:r>
+      <w:proofErr w:type="gramStart"/>
+      <w:r>
+        <w:rPr>
+          <w:rFonts w:asciiTheme="majorHAnsi" w:eastAsia="Times New Roman" w:hAnsiTheme="majorHAnsi" w:cs="Arial"/>
+          <w:color w:val="000000"/>
+          <w:sz w:val="22"/>
+          <w:szCs w:val="22"/>
+        </w:rPr>
+        <w:t>et</w:t>
+      </w:r>
+      <w:proofErr w:type="gramEnd"/>
+      <w:r>
+        <w:rPr>
+          <w:rFonts w:asciiTheme="majorHAnsi" w:eastAsia="Times New Roman" w:hAnsiTheme="majorHAnsi" w:cs="Arial"/>
+          <w:color w:val="000000"/>
+          <w:sz w:val="22"/>
+          <w:szCs w:val="22"/>
+        </w:rPr>
+        <w:t>. al., which do you find the most difficult to comprehend? Does the complexity of the figure interfere with the goal of visualization as described in the article? Include a screenshot of the figure you have chosen in your response and use principles that you have learned so far (i.e., from design, perception, and cognition) to justify your choice.  </w:t>
       </w:r>
     </w:p>
     <w:p>
@@ -374,7 +568,29 @@
             <w:sz w:val="22"/>
             <w:szCs w:val="22"/>
           </w:rPr>
-          <w:t>graphs included in the Heer article</w:t>
+          <w:t xml:space="preserve">graphs included in the </w:t>
+        </w:r>
+        <w:proofErr w:type="spellStart"/>
+        <w:r>
+          <w:rPr>
+            <w:rStyle w:val="Hyperlink"/>
+            <w:rFonts w:asciiTheme="majorHAnsi" w:eastAsia="Times New Roman" w:hAnsiTheme="majorHAnsi" w:cs="Arial"/>
+            <w:color w:val="1155CC"/>
+            <w:sz w:val="22"/>
+            <w:szCs w:val="22"/>
+          </w:rPr>
+          <w:t>Heer</w:t>
+        </w:r>
+        <w:proofErr w:type="spellEnd"/>
+        <w:r>
+          <w:rPr>
+            <w:rStyle w:val="Hyperlink"/>
+            <w:rFonts w:asciiTheme="majorHAnsi" w:eastAsia="Times New Roman" w:hAnsiTheme="majorHAnsi" w:cs="Arial"/>
+            <w:color w:val="1155CC"/>
+            <w:sz w:val="22"/>
+            <w:szCs w:val="22"/>
+          </w:rPr>
+          <w:t xml:space="preserve"> article</w:t>
         </w:r>
       </w:hyperlink>
       <w:r>
@@ -384,7 +600,47 @@
           <w:sz w:val="22"/>
           <w:szCs w:val="22"/>
         </w:rPr>
-        <w:t>. You need to  open this page in a browser that runs Java. Focus on Figure 1A. To what extent do interactivity and transitions, elements that D3 optimizes, add to the clarity and message of the visualization? With the element of interactivity in mind, redesign and sketch the contents of figure 1A with one of the other visualization types described in the Heer article. Include a picture of a sketch of your idea, and describe how it supports comprehension and data exploration.</w:t>
+        <w:t xml:space="preserve">. You need </w:t>
+      </w:r>
+      <w:proofErr w:type="gramStart"/>
+      <w:r>
+        <w:rPr>
+          <w:rFonts w:asciiTheme="majorHAnsi" w:eastAsia="Times New Roman" w:hAnsiTheme="majorHAnsi" w:cs="Arial"/>
+          <w:color w:val="000000"/>
+          <w:sz w:val="22"/>
+          <w:szCs w:val="22"/>
+        </w:rPr>
+        <w:t>to  open</w:t>
+      </w:r>
+      <w:proofErr w:type="gramEnd"/>
+      <w:r>
+        <w:rPr>
+          <w:rFonts w:asciiTheme="majorHAnsi" w:eastAsia="Times New Roman" w:hAnsiTheme="majorHAnsi" w:cs="Arial"/>
+          <w:color w:val="000000"/>
+          <w:sz w:val="22"/>
+          <w:szCs w:val="22"/>
+        </w:rPr>
+        <w:t xml:space="preserve"> this page in a browser that runs Java. Focus on Figure 1A. To what extent do interactivity and transitions, elements that D3 optimizes, add to the clarity and message of the visualization? With the element of interactivity in mind, redesign and sketch the contents of figure 1A with one of the other visualization types described in the </w:t>
+      </w:r>
+      <w:proofErr w:type="spellStart"/>
+      <w:r>
+        <w:rPr>
+          <w:rFonts w:asciiTheme="majorHAnsi" w:eastAsia="Times New Roman" w:hAnsiTheme="majorHAnsi" w:cs="Arial"/>
+          <w:color w:val="000000"/>
+          <w:sz w:val="22"/>
+          <w:szCs w:val="22"/>
+        </w:rPr>
+        <w:t>Heer</w:t>
+      </w:r>
+      <w:proofErr w:type="spellEnd"/>
+      <w:r>
+        <w:rPr>
+          <w:rFonts w:asciiTheme="majorHAnsi" w:eastAsia="Times New Roman" w:hAnsiTheme="majorHAnsi" w:cs="Arial"/>
+          <w:color w:val="000000"/>
+          <w:sz w:val="22"/>
+          <w:szCs w:val="22"/>
+        </w:rPr>
+        <w:t xml:space="preserve"> article. Include a picture of a sketch of your idea, and describe how it supports comprehension and data exploration.</w:t>
       </w:r>
     </w:p>
     <w:p>
@@ -466,8 +722,6 @@
         </w:rPr>
         <w:t xml:space="preserve">  Each stock value could have its own line graph with a slider control that would move the data through time.  Each graph would update with new data as the slider was moved.  Encoding this as small multiples would allow for the separation of the data so there would be fewer overlapping lines, but also allow for easy comparison due to the proximity of the graphs.</w:t>
       </w:r>
-      <w:bookmarkStart w:id="0" w:name="_GoBack"/>
-      <w:bookmarkEnd w:id="0"/>
       <w:r>
         <w:rPr>
           <w:rFonts w:asciiTheme="majorHAnsi" w:hAnsiTheme="majorHAnsi"/>
@@ -490,15 +744,84 @@
     <w:p>
       <w:pPr>
         <w:ind w:left="720"/>
+        <w:jc w:val="center"/>
         <w:rPr>
           <w:rFonts w:asciiTheme="majorHAnsi" w:hAnsiTheme="majorHAnsi"/>
           <w:sz w:val="22"/>
           <w:szCs w:val="22"/>
         </w:rPr>
       </w:pPr>
+      <w:r>
+        <w:rPr>
+          <w:rFonts w:asciiTheme="majorHAnsi" w:hAnsiTheme="majorHAnsi"/>
+          <w:noProof/>
+          <w:sz w:val="22"/>
+          <w:szCs w:val="22"/>
+        </w:rPr>
+        <w:lastRenderedPageBreak/>
+        <w:drawing>
+          <wp:inline distT="0" distB="0" distL="0" distR="0" wp14:anchorId="26478FD8" wp14:editId="722ED4EF">
+            <wp:extent cx="4487594" cy="3509569"/>
+            <wp:effectExtent l="57150" t="57150" r="122555" b="110490"/>
+            <wp:docPr id="1" name="Picture 1"/>
+            <wp:cNvGraphicFramePr>
+              <a:graphicFrameLocks xmlns:a="http://schemas.openxmlformats.org/drawingml/2006/main" noChangeAspect="1"/>
+            </wp:cNvGraphicFramePr>
+            <a:graphic xmlns:a="http://schemas.openxmlformats.org/drawingml/2006/main">
+              <a:graphicData uri="http://schemas.openxmlformats.org/drawingml/2006/picture">
+                <pic:pic xmlns:pic="http://schemas.openxmlformats.org/drawingml/2006/picture">
+                  <pic:nvPicPr>
+                    <pic:cNvPr id="0" name="Picture 1"/>
+                    <pic:cNvPicPr>
+                      <a:picLocks noChangeAspect="1" noChangeArrowheads="1"/>
+                    </pic:cNvPicPr>
+                  </pic:nvPicPr>
+                  <pic:blipFill>
+                    <a:blip r:embed="rId11">
+                      <a:extLst>
+                        <a:ext uri="{28A0092B-C50C-407E-A947-70E740481C1C}">
+                          <a14:useLocalDpi xmlns:a14="http://schemas.microsoft.com/office/drawing/2010/main" val="0"/>
+                        </a:ext>
+                      </a:extLst>
+                    </a:blip>
+                    <a:srcRect/>
+                    <a:stretch>
+                      <a:fillRect/>
+                    </a:stretch>
+                  </pic:blipFill>
+                  <pic:spPr bwMode="auto">
+                    <a:xfrm>
+                      <a:off x="0" y="0"/>
+                      <a:ext cx="4487645" cy="3509609"/>
+                    </a:xfrm>
+                    <a:prstGeom prst="rect">
+                      <a:avLst/>
+                    </a:prstGeom>
+                    <a:noFill/>
+                    <a:ln>
+                      <a:solidFill>
+                        <a:schemeClr val="bg1">
+                          <a:lumMod val="65000"/>
+                        </a:schemeClr>
+                      </a:solidFill>
+                    </a:ln>
+                    <a:effectLst>
+                      <a:outerShdw blurRad="50800" dist="38100" dir="2700000" algn="tl" rotWithShape="0">
+                        <a:prstClr val="black">
+                          <a:alpha val="40000"/>
+                        </a:prstClr>
+                      </a:outerShdw>
+                    </a:effectLst>
+                  </pic:spPr>
+                </pic:pic>
+              </a:graphicData>
+            </a:graphic>
+          </wp:inline>
+        </w:drawing>
+      </w:r>
     </w:p>
     <w:sectPr>
-      <w:headerReference w:type="default" r:id="rId11"/>
+      <w:headerReference w:type="default" r:id="rId12"/>
       <w:pgSz w:w="12240" w:h="15840"/>
       <w:pgMar w:top="1440" w:right="1800" w:bottom="1440" w:left="1800" w:header="720" w:footer="720" w:gutter="0"/>
       <w:cols w:space="720"/>
@@ -509,7 +832,7 @@
 </file>
 
 <file path=word/endnotes.xml><?xml version="1.0" encoding="utf-8"?>
-<w:endnotes xmlns:wpc="http://schemas.microsoft.com/office/word/2010/wordprocessingCanvas" xmlns:mo="http://schemas.microsoft.com/office/mac/office/2008/main" xmlns:mc="http://schemas.openxmlformats.org/markup-compatibility/2006" xmlns:mv="urn:schemas-microsoft-com:mac:vml" xmlns:o="urn:schemas-microsoft-com:office:office" xmlns:r="http://schemas.openxmlformats.org/officeDocument/2006/relationships" xmlns:m="http://schemas.openxmlformats.org/officeDocument/2006/math" xmlns:v="urn:schemas-microsoft-com:vml" xmlns:wp14="http://schemas.microsoft.com/office/word/2010/wordprocessingDrawing" xmlns:wp="http://schemas.openxmlformats.org/drawingml/2006/wordprocessingDrawing" xmlns:w10="urn:schemas-microsoft-com:office:word" xmlns:w="http://schemas.openxmlformats.org/wordprocessingml/2006/main" xmlns:w14="http://schemas.microsoft.com/office/word/2010/wordml" xmlns:wpg="http://schemas.microsoft.com/office/word/2010/wordprocessingGroup" xmlns:wpi="http://schemas.microsoft.com/office/word/2010/wordprocessingInk" xmlns:wne="http://schemas.microsoft.com/office/word/2006/wordml" xmlns:wps="http://schemas.microsoft.com/office/word/2010/wordprocessingShape" mc:Ignorable="w14 wp14">
+<w:endnotes xmlns:wpc="http://schemas.microsoft.com/office/word/2010/wordprocessingCanvas" xmlns:mc="http://schemas.openxmlformats.org/markup-compatibility/2006" xmlns:o="urn:schemas-microsoft-com:office:office" xmlns:r="http://schemas.openxmlformats.org/officeDocument/2006/relationships" xmlns:m="http://schemas.openxmlformats.org/officeDocument/2006/math" xmlns:v="urn:schemas-microsoft-com:vml" xmlns:wp14="http://schemas.microsoft.com/office/word/2010/wordprocessingDrawing" xmlns:wp="http://schemas.openxmlformats.org/drawingml/2006/wordprocessingDrawing" xmlns:w10="urn:schemas-microsoft-com:office:word" xmlns:w="http://schemas.openxmlformats.org/wordprocessingml/2006/main" xmlns:w14="http://schemas.microsoft.com/office/word/2010/wordml" xmlns:wpg="http://schemas.microsoft.com/office/word/2010/wordprocessingGroup" xmlns:wpi="http://schemas.microsoft.com/office/word/2010/wordprocessingInk" xmlns:wne="http://schemas.microsoft.com/office/word/2006/wordml" xmlns:wps="http://schemas.microsoft.com/office/word/2010/wordprocessingShape" mc:Ignorable="w14 wp14">
   <w:endnote w:type="separator" w:id="-1">
     <w:p>
       <w:r>
@@ -528,7 +851,7 @@
 </file>
 
 <file path=word/footnotes.xml><?xml version="1.0" encoding="utf-8"?>
-<w:footnotes xmlns:wpc="http://schemas.microsoft.com/office/word/2010/wordprocessingCanvas" xmlns:mo="http://schemas.microsoft.com/office/mac/office/2008/main" xmlns:mc="http://schemas.openxmlformats.org/markup-compatibility/2006" xmlns:mv="urn:schemas-microsoft-com:mac:vml" xmlns:o="urn:schemas-microsoft-com:office:office" xmlns:r="http://schemas.openxmlformats.org/officeDocument/2006/relationships" xmlns:m="http://schemas.openxmlformats.org/officeDocument/2006/math" xmlns:v="urn:schemas-microsoft-com:vml" xmlns:wp14="http://schemas.microsoft.com/office/word/2010/wordprocessingDrawing" xmlns:wp="http://schemas.openxmlformats.org/drawingml/2006/wordprocessingDrawing" xmlns:w10="urn:schemas-microsoft-com:office:word" xmlns:w="http://schemas.openxmlformats.org/wordprocessingml/2006/main" xmlns:w14="http://schemas.microsoft.com/office/word/2010/wordml" xmlns:wpg="http://schemas.microsoft.com/office/word/2010/wordprocessingGroup" xmlns:wpi="http://schemas.microsoft.com/office/word/2010/wordprocessingInk" xmlns:wne="http://schemas.microsoft.com/office/word/2006/wordml" xmlns:wps="http://schemas.microsoft.com/office/word/2010/wordprocessingShape" mc:Ignorable="w14 wp14">
+<w:footnotes xmlns:wpc="http://schemas.microsoft.com/office/word/2010/wordprocessingCanvas" xmlns:mc="http://schemas.openxmlformats.org/markup-compatibility/2006" xmlns:o="urn:schemas-microsoft-com:office:office" xmlns:r="http://schemas.openxmlformats.org/officeDocument/2006/relationships" xmlns:m="http://schemas.openxmlformats.org/officeDocument/2006/math" xmlns:v="urn:schemas-microsoft-com:vml" xmlns:wp14="http://schemas.microsoft.com/office/word/2010/wordprocessingDrawing" xmlns:wp="http://schemas.openxmlformats.org/drawingml/2006/wordprocessingDrawing" xmlns:w10="urn:schemas-microsoft-com:office:word" xmlns:w="http://schemas.openxmlformats.org/wordprocessingml/2006/main" xmlns:w14="http://schemas.microsoft.com/office/word/2010/wordml" xmlns:wpg="http://schemas.microsoft.com/office/word/2010/wordprocessingGroup" xmlns:wpi="http://schemas.microsoft.com/office/word/2010/wordprocessingInk" xmlns:wne="http://schemas.microsoft.com/office/word/2006/wordml" xmlns:wps="http://schemas.microsoft.com/office/word/2010/wordprocessingShape" mc:Ignorable="w14 wp14">
   <w:footnote w:type="separator" w:id="-1">
     <w:p>
       <w:r>
@@ -547,7 +870,7 @@
 </file>
 
 <file path=word/header1.xml><?xml version="1.0" encoding="utf-8"?>
-<w:hdr xmlns:wpc="http://schemas.microsoft.com/office/word/2010/wordprocessingCanvas" xmlns:mo="http://schemas.microsoft.com/office/mac/office/2008/main" xmlns:mc="http://schemas.openxmlformats.org/markup-compatibility/2006" xmlns:mv="urn:schemas-microsoft-com:mac:vml" xmlns:o="urn:schemas-microsoft-com:office:office" xmlns:r="http://schemas.openxmlformats.org/officeDocument/2006/relationships" xmlns:m="http://schemas.openxmlformats.org/officeDocument/2006/math" xmlns:v="urn:schemas-microsoft-com:vml" xmlns:wp14="http://schemas.microsoft.com/office/word/2010/wordprocessingDrawing" xmlns:wp="http://schemas.openxmlformats.org/drawingml/2006/wordprocessingDrawing" xmlns:w10="urn:schemas-microsoft-com:office:word" xmlns:w="http://schemas.openxmlformats.org/wordprocessingml/2006/main" xmlns:w14="http://schemas.microsoft.com/office/word/2010/wordml" xmlns:wpg="http://schemas.microsoft.com/office/word/2010/wordprocessingGroup" xmlns:wpi="http://schemas.microsoft.com/office/word/2010/wordprocessingInk" xmlns:wne="http://schemas.microsoft.com/office/word/2006/wordml" xmlns:wps="http://schemas.microsoft.com/office/word/2010/wordprocessingShape" mc:Ignorable="w14 wp14">
+<w:hdr xmlns:wpc="http://schemas.microsoft.com/office/word/2010/wordprocessingCanvas" xmlns:mc="http://schemas.openxmlformats.org/markup-compatibility/2006" xmlns:o="urn:schemas-microsoft-com:office:office" xmlns:r="http://schemas.openxmlformats.org/officeDocument/2006/relationships" xmlns:m="http://schemas.openxmlformats.org/officeDocument/2006/math" xmlns:v="urn:schemas-microsoft-com:vml" xmlns:wp14="http://schemas.microsoft.com/office/word/2010/wordprocessingDrawing" xmlns:wp="http://schemas.openxmlformats.org/drawingml/2006/wordprocessingDrawing" xmlns:w10="urn:schemas-microsoft-com:office:word" xmlns:w="http://schemas.openxmlformats.org/wordprocessingml/2006/main" xmlns:w14="http://schemas.microsoft.com/office/word/2010/wordml" xmlns:wpg="http://schemas.microsoft.com/office/word/2010/wordprocessingGroup" xmlns:wpi="http://schemas.microsoft.com/office/word/2010/wordprocessingInk" xmlns:wne="http://schemas.microsoft.com/office/word/2006/wordml" xmlns:wps="http://schemas.microsoft.com/office/word/2010/wordprocessingShape" mc:Ignorable="w14 wp14">
   <w:p>
     <w:pPr>
       <w:pStyle w:val="Header"/>
@@ -629,7 +952,7 @@
 </file>
 
 <file path=word/numbering.xml><?xml version="1.0" encoding="utf-8"?>
-<w:numbering xmlns:wpc="http://schemas.microsoft.com/office/word/2010/wordprocessingCanvas" xmlns:mo="http://schemas.microsoft.com/office/mac/office/2008/main" xmlns:mc="http://schemas.openxmlformats.org/markup-compatibility/2006" xmlns:mv="urn:schemas-microsoft-com:mac:vml" xmlns:o="urn:schemas-microsoft-com:office:office" xmlns:r="http://schemas.openxmlformats.org/officeDocument/2006/relationships" xmlns:m="http://schemas.openxmlformats.org/officeDocument/2006/math" xmlns:v="urn:schemas-microsoft-com:vml" xmlns:wp14="http://schemas.microsoft.com/office/word/2010/wordprocessingDrawing" xmlns:wp="http://schemas.openxmlformats.org/drawingml/2006/wordprocessingDrawing" xmlns:w10="urn:schemas-microsoft-com:office:word" xmlns:w="http://schemas.openxmlformats.org/wordprocessingml/2006/main" xmlns:w14="http://schemas.microsoft.com/office/word/2010/wordml" xmlns:wpg="http://schemas.microsoft.com/office/word/2010/wordprocessingGroup" xmlns:wpi="http://schemas.microsoft.com/office/word/2010/wordprocessingInk" xmlns:wne="http://schemas.microsoft.com/office/word/2006/wordml" xmlns:wps="http://schemas.microsoft.com/office/word/2010/wordprocessingShape" mc:Ignorable="w14 wp14">
+<w:numbering xmlns:wpc="http://schemas.microsoft.com/office/word/2010/wordprocessingCanvas" xmlns:mc="http://schemas.openxmlformats.org/markup-compatibility/2006" xmlns:o="urn:schemas-microsoft-com:office:office" xmlns:r="http://schemas.openxmlformats.org/officeDocument/2006/relationships" xmlns:m="http://schemas.openxmlformats.org/officeDocument/2006/math" xmlns:v="urn:schemas-microsoft-com:vml" xmlns:wp14="http://schemas.microsoft.com/office/word/2010/wordprocessingDrawing" xmlns:wp="http://schemas.openxmlformats.org/drawingml/2006/wordprocessingDrawing" xmlns:w10="urn:schemas-microsoft-com:office:word" xmlns:w="http://schemas.openxmlformats.org/wordprocessingml/2006/main" xmlns:w14="http://schemas.microsoft.com/office/word/2010/wordml" xmlns:wpg="http://schemas.microsoft.com/office/word/2010/wordprocessingGroup" xmlns:wpi="http://schemas.microsoft.com/office/word/2010/wordprocessingInk" xmlns:wne="http://schemas.microsoft.com/office/word/2006/wordml" xmlns:wps="http://schemas.microsoft.com/office/word/2010/wordprocessingShape" mc:Ignorable="w14 wp14">
   <w:abstractNum w:abstractNumId="0">
     <w:nsid w:val="01AB2D71"/>
     <w:multiLevelType w:val="hybridMultilevel"/>
@@ -2009,7 +2332,7 @@
     </w:rPrDefault>
     <w:pPrDefault/>
   </w:docDefaults>
-  <w:latentStyles w:defLockedState="0" w:defUIPriority="99" w:defSemiHidden="1" w:defUnhideWhenUsed="1" w:defQFormat="0" w:count="276">
+  <w:latentStyles w:defLockedState="0" w:defUIPriority="99" w:defSemiHidden="1" w:defUnhideWhenUsed="1" w:defQFormat="0" w:count="267">
     <w:lsdException w:name="Normal" w:semiHidden="0" w:uiPriority="0" w:unhideWhenUsed="0" w:qFormat="1"/>
     <w:lsdException w:name="heading 1" w:semiHidden="0" w:uiPriority="9" w:unhideWhenUsed="0" w:qFormat="1"/>
     <w:lsdException w:name="heading 2" w:uiPriority="9" w:qFormat="1"/>
@@ -2394,7 +2717,7 @@
 </file>
 
 <file path=word/stylesWithEffects.xml><?xml version="1.0" encoding="utf-8"?>
-<w:styles xmlns:wpc="http://schemas.microsoft.com/office/word/2010/wordprocessingCanvas" xmlns:mo="http://schemas.microsoft.com/office/mac/office/2008/main" xmlns:mc="http://schemas.openxmlformats.org/markup-compatibility/2006" xmlns:mv="urn:schemas-microsoft-com:mac:vml" xmlns:o="urn:schemas-microsoft-com:office:office" xmlns:r="http://schemas.openxmlformats.org/officeDocument/2006/relationships" xmlns:m="http://schemas.openxmlformats.org/officeDocument/2006/math" xmlns:v="urn:schemas-microsoft-com:vml" xmlns:wp14="http://schemas.microsoft.com/office/word/2010/wordprocessingDrawing" xmlns:wp="http://schemas.openxmlformats.org/drawingml/2006/wordprocessingDrawing" xmlns:w10="urn:schemas-microsoft-com:office:word" xmlns:w="http://schemas.openxmlformats.org/wordprocessingml/2006/main" xmlns:w14="http://schemas.microsoft.com/office/word/2010/wordml" xmlns:wpg="http://schemas.microsoft.com/office/word/2010/wordprocessingGroup" xmlns:wpi="http://schemas.microsoft.com/office/word/2010/wordprocessingInk" xmlns:wne="http://schemas.microsoft.com/office/word/2006/wordml" xmlns:wps="http://schemas.microsoft.com/office/word/2010/wordprocessingShape" mc:Ignorable="w14 wp14">
+<w:styles xmlns:wpc="http://schemas.microsoft.com/office/word/2010/wordprocessingCanvas" xmlns:mc="http://schemas.openxmlformats.org/markup-compatibility/2006" xmlns:o="urn:schemas-microsoft-com:office:office" xmlns:r="http://schemas.openxmlformats.org/officeDocument/2006/relationships" xmlns:m="http://schemas.openxmlformats.org/officeDocument/2006/math" xmlns:v="urn:schemas-microsoft-com:vml" xmlns:wp14="http://schemas.microsoft.com/office/word/2010/wordprocessingDrawing" xmlns:wp="http://schemas.openxmlformats.org/drawingml/2006/wordprocessingDrawing" xmlns:w10="urn:schemas-microsoft-com:office:word" xmlns:w="http://schemas.openxmlformats.org/wordprocessingml/2006/main" xmlns:w14="http://schemas.microsoft.com/office/word/2010/wordml" xmlns:wpg="http://schemas.microsoft.com/office/word/2010/wordprocessingGroup" xmlns:wpi="http://schemas.microsoft.com/office/word/2010/wordprocessingInk" xmlns:wne="http://schemas.microsoft.com/office/word/2006/wordml" xmlns:wps="http://schemas.microsoft.com/office/word/2010/wordprocessingShape" mc:Ignorable="w14 wp14">
   <w:docDefaults>
     <w:rPrDefault>
       <w:rPr>
@@ -2406,7 +2729,7 @@
     </w:rPrDefault>
     <w:pPrDefault/>
   </w:docDefaults>
-  <w:latentStyles w:defLockedState="0" w:defUIPriority="99" w:defSemiHidden="1" w:defUnhideWhenUsed="1" w:defQFormat="0" w:count="276">
+  <w:latentStyles w:defLockedState="0" w:defUIPriority="99" w:defSemiHidden="1" w:defUnhideWhenUsed="1" w:defQFormat="0" w:count="267">
     <w:lsdException w:name="Normal" w:semiHidden="0" w:uiPriority="0" w:unhideWhenUsed="0" w:qFormat="1"/>
     <w:lsdException w:name="heading 1" w:semiHidden="0" w:uiPriority="9" w:unhideWhenUsed="0" w:qFormat="1"/>
     <w:lsdException w:name="heading 2" w:uiPriority="9" w:qFormat="1"/>
@@ -3115,7 +3438,7 @@
 </file>
 
 <file path=customXml/itemProps1.xml><?xml version="1.0" encoding="utf-8"?>
-<ds:datastoreItem xmlns:ds="http://schemas.openxmlformats.org/officeDocument/2006/customXml" ds:itemID="{583AED41-00FD-5D46-AA2D-3B25D8CD7EF4}">
+<ds:datastoreItem xmlns:ds="http://schemas.openxmlformats.org/officeDocument/2006/customXml" ds:itemID="{D33989A4-F1C8-4888-AC20-64C38A43AF94}">
   <ds:schemaRefs>
     <ds:schemaRef ds:uri="http://schemas.openxmlformats.org/officeDocument/2006/bibliography"/>
   </ds:schemaRefs>

</xml_diff>